<commit_message>
End of web app
</commit_message>
<xml_diff>
--- a/Cinema project/Rapport.docx
+++ b/Cinema project/Rapport.docx
@@ -65,7 +65,7 @@
                 <w:kern w:val="36"/>
                 <w:sz w:val="28"/>
                 <w:szCs w:val="28"/>
-                <w:lang w:val="fr-MA" w:eastAsia="fr-FR"/>
+                <w:lang w:eastAsia="fr-FR"/>
               </w:rPr>
             </w:pPr>
             <w:bookmarkStart w:id="0" w:name="_Toc33614381"/>
@@ -78,7 +78,7 @@
                 <w:kern w:val="36"/>
                 <w:sz w:val="28"/>
                 <w:szCs w:val="28"/>
-                <w:lang w:val="fr-MA" w:eastAsia="fr-FR"/>
+                <w:lang w:eastAsia="fr-FR"/>
               </w:rPr>
               <w:t xml:space="preserve">FI </w:t>
             </w:r>
@@ -91,7 +91,7 @@
                 <w:kern w:val="36"/>
                 <w:sz w:val="28"/>
                 <w:szCs w:val="28"/>
-                <w:lang w:val="fr-MA" w:eastAsia="fr-FR"/>
+                <w:lang w:eastAsia="fr-FR"/>
               </w:rPr>
               <w:t>BDCC</w:t>
             </w:r>
@@ -104,7 +104,7 @@
                 <w:kern w:val="36"/>
                 <w:sz w:val="28"/>
                 <w:szCs w:val="28"/>
-                <w:lang w:val="fr-MA" w:eastAsia="fr-FR"/>
+                <w:lang w:eastAsia="fr-FR"/>
               </w:rPr>
               <w:t xml:space="preserve"> S</w:t>
             </w:r>
@@ -117,7 +117,7 @@
                 <w:kern w:val="36"/>
                 <w:sz w:val="28"/>
                 <w:szCs w:val="28"/>
-                <w:lang w:val="fr-MA" w:eastAsia="fr-FR"/>
+                <w:lang w:eastAsia="fr-FR"/>
               </w:rPr>
               <w:t>4</w:t>
             </w:r>
@@ -137,48 +137,48 @@
               <w:rPr>
                 <w:rFonts w:ascii="Verdana" w:hAnsi="Verdana"/>
                 <w:color w:val="000000"/>
-                <w:lang w:val="en-US"/>
               </w:rPr>
             </w:pPr>
+            <w:proofErr w:type="spellStart"/>
             <w:r>
               <w:rPr>
                 <w:rFonts w:ascii="Verdana" w:hAnsi="Verdana"/>
                 <w:color w:val="000000"/>
-                <w:lang w:val="en-US"/>
               </w:rPr>
               <w:t>Cinema</w:t>
             </w:r>
+            <w:proofErr w:type="spellEnd"/>
             <w:r>
               <w:rPr>
                 <w:rFonts w:ascii="Verdana" w:hAnsi="Verdana"/>
                 <w:color w:val="000000"/>
-                <w:lang w:val="en-US"/>
               </w:rPr>
-              <w:t xml:space="preserve"> </w:t>
+              <w:t xml:space="preserve"> (</w:t>
             </w:r>
-            <w:r>
-              <w:rPr>
-                <w:rFonts w:ascii="Verdana" w:hAnsi="Verdana"/>
-                <w:color w:val="000000"/>
-                <w:lang w:val="en-US"/>
-              </w:rPr>
-              <w:t>(</w:t>
-            </w:r>
+            <w:proofErr w:type="spellStart"/>
             <w:r>
               <w:rPr>
                 <w:rFonts w:ascii="Verdana" w:hAnsi="Verdana"/>
                 <w:color w:val="000000"/>
                 <w:sz w:val="24"/>
                 <w:szCs w:val="24"/>
-                <w:lang w:val="en-US"/>
               </w:rPr>
-              <w:t>Hammane Mohamed</w:t>
+              <w:t>Hammane</w:t>
+            </w:r>
+            <w:proofErr w:type="spellEnd"/>
+            <w:r>
+              <w:rPr>
+                <w:rFonts w:ascii="Verdana" w:hAnsi="Verdana"/>
+                <w:color w:val="000000"/>
+                <w:sz w:val="24"/>
+                <w:szCs w:val="24"/>
+              </w:rPr>
+              <w:t xml:space="preserve"> Mohamed</w:t>
             </w:r>
             <w:r>
               <w:rPr>
                 <w:rFonts w:ascii="Verdana" w:hAnsi="Verdana"/>
                 <w:color w:val="000000"/>
-                <w:lang w:val="en-US"/>
               </w:rPr>
               <w:t>)</w:t>
             </w:r>
@@ -234,11 +234,72 @@
       <w:pPr>
         <w:ind w:firstLine="360"/>
         <w:rPr>
-          <w:lang w:val="fr-MA" w:eastAsia="fr-FR"/>
-        </w:rPr>
-      </w:pPr>
-      <w:r>
-        <w:t>Angular est un cadriciel côté client, open source, basé sur TypeScript, et co-dirigé par l'équipe du projet « Angular » à Google et par une communauté de particuliers et de sociétés. Angular est une réécriture complète de AngularJS, cadriciel construit par la même équipe</w:t>
+          <w:lang w:eastAsia="fr-FR"/>
+        </w:rPr>
+      </w:pPr>
+      <w:proofErr w:type="spellStart"/>
+      <w:r>
+        <w:t>Angular</w:t>
+      </w:r>
+      <w:proofErr w:type="spellEnd"/>
+      <w:r>
+        <w:t xml:space="preserve"> est un </w:t>
+      </w:r>
+      <w:proofErr w:type="spellStart"/>
+      <w:r>
+        <w:t>cadriciel</w:t>
+      </w:r>
+      <w:proofErr w:type="spellEnd"/>
+      <w:r>
+        <w:t xml:space="preserve"> côté client, open source, basé sur </w:t>
+      </w:r>
+      <w:proofErr w:type="spellStart"/>
+      <w:r>
+        <w:t>TypeScript</w:t>
+      </w:r>
+      <w:proofErr w:type="spellEnd"/>
+      <w:r>
+        <w:t xml:space="preserve">, et </w:t>
+      </w:r>
+      <w:proofErr w:type="spellStart"/>
+      <w:r>
+        <w:t>co-dirigé</w:t>
+      </w:r>
+      <w:proofErr w:type="spellEnd"/>
+      <w:r>
+        <w:t xml:space="preserve"> par l'équipe du projet « </w:t>
+      </w:r>
+      <w:proofErr w:type="spellStart"/>
+      <w:r>
+        <w:t>Angular</w:t>
+      </w:r>
+      <w:proofErr w:type="spellEnd"/>
+      <w:r>
+        <w:t xml:space="preserve"> » à Google et par une communauté de particuliers et de sociétés. </w:t>
+      </w:r>
+      <w:proofErr w:type="spellStart"/>
+      <w:r>
+        <w:t>Angular</w:t>
+      </w:r>
+      <w:proofErr w:type="spellEnd"/>
+      <w:r>
+        <w:t xml:space="preserve"> est une réécriture complète de </w:t>
+      </w:r>
+      <w:proofErr w:type="spellStart"/>
+      <w:r>
+        <w:t>AngularJS</w:t>
+      </w:r>
+      <w:proofErr w:type="spellEnd"/>
+      <w:r>
+        <w:t xml:space="preserve">, </w:t>
+      </w:r>
+      <w:proofErr w:type="spellStart"/>
+      <w:r>
+        <w:t>cadriciel</w:t>
+      </w:r>
+      <w:proofErr w:type="spellEnd"/>
+      <w:r>
+        <w:t xml:space="preserve"> construit par la même équipe</w:t>
       </w:r>
       <w:r>
         <w:t>.</w:t>
@@ -248,14 +309,36 @@
       <w:pPr>
         <w:ind w:firstLine="360"/>
         <w:rPr>
-          <w:lang w:val="fr-MA" w:eastAsia="fr-FR"/>
-        </w:rPr>
-      </w:pPr>
-      <w:r>
-        <w:rPr>
-          <w:lang w:val="fr-MA" w:eastAsia="fr-FR"/>
-        </w:rPr>
-        <w:t>Spring Boot et Angular forment un tandem puissant qui fonctionne très bien pour développer des applications Web avec un encombrement minimal.</w:t>
+          <w:lang w:eastAsia="fr-FR"/>
+        </w:rPr>
+      </w:pPr>
+      <w:proofErr w:type="spellStart"/>
+      <w:r>
+        <w:rPr>
+          <w:lang w:eastAsia="fr-FR"/>
+        </w:rPr>
+        <w:t>Spring</w:t>
+      </w:r>
+      <w:proofErr w:type="spellEnd"/>
+      <w:r>
+        <w:rPr>
+          <w:lang w:eastAsia="fr-FR"/>
+        </w:rPr>
+        <w:t xml:space="preserve"> Boot et </w:t>
+      </w:r>
+      <w:proofErr w:type="spellStart"/>
+      <w:r>
+        <w:rPr>
+          <w:lang w:eastAsia="fr-FR"/>
+        </w:rPr>
+        <w:t>Angular</w:t>
+      </w:r>
+      <w:proofErr w:type="spellEnd"/>
+      <w:r>
+        <w:rPr>
+          <w:lang w:eastAsia="fr-FR"/>
+        </w:rPr>
+        <w:t xml:space="preserve"> forment un tandem puissant qui fonctionne très bien pour développer des applications Web avec un encombrement minimal.</w:t>
       </w:r>
     </w:p>
     <w:p>
@@ -295,7 +378,7 @@
           <w:rFonts w:asciiTheme="minorHAnsi" w:hAnsiTheme="minorHAnsi" w:cstheme="minorHAnsi"/>
           <w:sz w:val="24"/>
           <w:szCs w:val="24"/>
-          <w:lang w:val="fr-MA" w:eastAsia="fr-FR"/>
+          <w:lang w:eastAsia="fr-FR"/>
         </w:rPr>
       </w:pPr>
       <w:r>
@@ -303,7 +386,7 @@
           <w:rFonts w:asciiTheme="minorHAnsi" w:hAnsiTheme="minorHAnsi" w:cstheme="minorHAnsi"/>
           <w:sz w:val="24"/>
           <w:szCs w:val="24"/>
-          <w:lang w:val="fr-MA" w:eastAsia="fr-FR"/>
+          <w:lang w:eastAsia="fr-FR"/>
         </w:rPr>
         <w:t xml:space="preserve">Dans ce </w:t>
       </w:r>
@@ -312,7 +395,7 @@
           <w:rFonts w:asciiTheme="minorHAnsi" w:hAnsiTheme="minorHAnsi" w:cstheme="minorHAnsi"/>
           <w:sz w:val="24"/>
           <w:szCs w:val="24"/>
-          <w:lang w:val="fr-MA" w:eastAsia="fr-FR"/>
+          <w:lang w:eastAsia="fr-FR"/>
         </w:rPr>
         <w:t>projet</w:t>
       </w:r>
@@ -321,9 +404,127 @@
           <w:rFonts w:asciiTheme="minorHAnsi" w:hAnsiTheme="minorHAnsi" w:cstheme="minorHAnsi"/>
           <w:sz w:val="24"/>
           <w:szCs w:val="24"/>
-          <w:lang w:val="fr-MA" w:eastAsia="fr-FR"/>
-        </w:rPr>
-        <w:t>, nous utiliserons Spring Boot pour implémenter un backend RESTful et Angular pour créer un frontend basé sur JavaScript.</w:t>
+          <w:lang w:eastAsia="fr-FR"/>
+        </w:rPr>
+        <w:t xml:space="preserve">, nous utiliserons </w:t>
+      </w:r>
+      <w:proofErr w:type="spellStart"/>
+      <w:r>
+        <w:rPr>
+          <w:rFonts w:asciiTheme="minorHAnsi" w:hAnsiTheme="minorHAnsi" w:cstheme="minorHAnsi"/>
+          <w:sz w:val="24"/>
+          <w:szCs w:val="24"/>
+          <w:lang w:eastAsia="fr-FR"/>
+        </w:rPr>
+        <w:t>Spring</w:t>
+      </w:r>
+      <w:proofErr w:type="spellEnd"/>
+      <w:r>
+        <w:rPr>
+          <w:rFonts w:asciiTheme="minorHAnsi" w:hAnsiTheme="minorHAnsi" w:cstheme="minorHAnsi"/>
+          <w:sz w:val="24"/>
+          <w:szCs w:val="24"/>
+          <w:lang w:eastAsia="fr-FR"/>
+        </w:rPr>
+        <w:t xml:space="preserve"> Boot</w:t>
+      </w:r>
+      <w:r>
+        <w:rPr>
+          <w:rFonts w:asciiTheme="minorHAnsi" w:hAnsiTheme="minorHAnsi" w:cstheme="minorHAnsi"/>
+          <w:sz w:val="24"/>
+          <w:szCs w:val="24"/>
+          <w:lang w:eastAsia="fr-FR"/>
+        </w:rPr>
+        <w:t xml:space="preserve"> MVC</w:t>
+      </w:r>
+      <w:r>
+        <w:rPr>
+          <w:rFonts w:asciiTheme="minorHAnsi" w:hAnsiTheme="minorHAnsi" w:cstheme="minorHAnsi"/>
+          <w:sz w:val="24"/>
+          <w:szCs w:val="24"/>
+          <w:lang w:eastAsia="fr-FR"/>
+        </w:rPr>
+        <w:t xml:space="preserve"> pour implémenter un </w:t>
+      </w:r>
+      <w:proofErr w:type="spellStart"/>
+      <w:r>
+        <w:rPr>
+          <w:rFonts w:asciiTheme="minorHAnsi" w:hAnsiTheme="minorHAnsi" w:cstheme="minorHAnsi"/>
+          <w:sz w:val="24"/>
+          <w:szCs w:val="24"/>
+          <w:lang w:eastAsia="fr-FR"/>
+        </w:rPr>
+        <w:t>backend</w:t>
+      </w:r>
+      <w:proofErr w:type="spellEnd"/>
+      <w:r>
+        <w:rPr>
+          <w:rFonts w:asciiTheme="minorHAnsi" w:hAnsiTheme="minorHAnsi" w:cstheme="minorHAnsi"/>
+          <w:sz w:val="24"/>
+          <w:szCs w:val="24"/>
+          <w:lang w:eastAsia="fr-FR"/>
+        </w:rPr>
+        <w:t xml:space="preserve"> </w:t>
+      </w:r>
+      <w:proofErr w:type="spellStart"/>
+      <w:r>
+        <w:rPr>
+          <w:rFonts w:asciiTheme="minorHAnsi" w:hAnsiTheme="minorHAnsi" w:cstheme="minorHAnsi"/>
+          <w:sz w:val="24"/>
+          <w:szCs w:val="24"/>
+          <w:lang w:eastAsia="fr-FR"/>
+        </w:rPr>
+        <w:t>RESTful</w:t>
+      </w:r>
+      <w:proofErr w:type="spellEnd"/>
+      <w:r>
+        <w:rPr>
+          <w:rFonts w:asciiTheme="minorHAnsi" w:hAnsiTheme="minorHAnsi" w:cstheme="minorHAnsi"/>
+          <w:sz w:val="24"/>
+          <w:szCs w:val="24"/>
+          <w:lang w:eastAsia="fr-FR"/>
+        </w:rPr>
+        <w:t xml:space="preserve"> et </w:t>
+      </w:r>
+      <w:proofErr w:type="spellStart"/>
+      <w:r>
+        <w:rPr>
+          <w:rFonts w:asciiTheme="minorHAnsi" w:hAnsiTheme="minorHAnsi" w:cstheme="minorHAnsi"/>
+          <w:sz w:val="24"/>
+          <w:szCs w:val="24"/>
+          <w:lang w:eastAsia="fr-FR"/>
+        </w:rPr>
+        <w:t>Angular</w:t>
+      </w:r>
+      <w:proofErr w:type="spellEnd"/>
+      <w:r>
+        <w:rPr>
+          <w:rFonts w:asciiTheme="minorHAnsi" w:hAnsiTheme="minorHAnsi" w:cstheme="minorHAnsi"/>
+          <w:sz w:val="24"/>
+          <w:szCs w:val="24"/>
+          <w:lang w:eastAsia="fr-FR"/>
+        </w:rPr>
+        <w:t xml:space="preserve"> pour créer un </w:t>
+      </w:r>
+      <w:proofErr w:type="spellStart"/>
+      <w:r>
+        <w:rPr>
+          <w:rFonts w:asciiTheme="minorHAnsi" w:hAnsiTheme="minorHAnsi" w:cstheme="minorHAnsi"/>
+          <w:sz w:val="24"/>
+          <w:szCs w:val="24"/>
+          <w:lang w:eastAsia="fr-FR"/>
+        </w:rPr>
+        <w:t>frontend</w:t>
+      </w:r>
+      <w:proofErr w:type="spellEnd"/>
+      <w:r>
+        <w:rPr>
+          <w:rFonts w:asciiTheme="minorHAnsi" w:hAnsiTheme="minorHAnsi" w:cstheme="minorHAnsi"/>
+          <w:sz w:val="24"/>
+          <w:szCs w:val="24"/>
+          <w:lang w:eastAsia="fr-FR"/>
+        </w:rPr>
+        <w:t xml:space="preserve"> basé sur JavaScript.</w:t>
       </w:r>
     </w:p>
     <w:p>
@@ -341,7 +542,6 @@
           <w:bCs/>
           <w:sz w:val="36"/>
           <w:szCs w:val="36"/>
-          <w:lang w:val="fr-MA"/>
         </w:rPr>
       </w:pPr>
       <w:bookmarkStart w:id="3" w:name="_Toc33614385"/>
@@ -352,7 +552,6 @@
           <w:bCs/>
           <w:sz w:val="36"/>
           <w:szCs w:val="36"/>
-          <w:lang w:val="fr-MA"/>
         </w:rPr>
         <w:t>Architecture et conception :</w:t>
       </w:r>
@@ -363,14 +562,12 @@
         <w:ind w:left="-1080" w:right="-1070"/>
         <w:jc w:val="center"/>
         <w:rPr>
-          <w:lang w:val="fr-MA" w:eastAsia="fr-FR"/>
-        </w:rPr>
-      </w:pPr>
-      <w:bookmarkStart w:id="4" w:name="_GoBack"/>
+          <w:lang w:eastAsia="fr-FR"/>
+        </w:rPr>
+      </w:pPr>
       <w:r>
         <w:rPr>
           <w:noProof/>
-          <w:lang w:val="en-US"/>
         </w:rPr>
         <w:drawing>
           <wp:inline distT="0" distB="0" distL="0" distR="0" wp14:anchorId="3962FFBF" wp14:editId="25FA0F57">
@@ -414,25 +611,23 @@
           </wp:inline>
         </w:drawing>
       </w:r>
-      <w:bookmarkEnd w:id="4"/>
     </w:p>
     <w:p>
       <w:pPr>
         <w:jc w:val="center"/>
         <w:rPr>
-          <w:lang w:val="fr-MA" w:eastAsia="fr-FR"/>
+          <w:lang w:eastAsia="fr-FR"/>
         </w:rPr>
       </w:pPr>
       <w:r>
         <w:rPr>
           <w:noProof/>
-          <w:lang w:val="en-US"/>
         </w:rPr>
         <w:lastRenderedPageBreak/>
         <w:drawing>
-          <wp:inline distT="0" distB="0" distL="0" distR="0" wp14:anchorId="5C97951D" wp14:editId="3E406FC6">
-            <wp:extent cx="2971800" cy="7000875"/>
-            <wp:effectExtent l="0" t="0" r="0" b="9525"/>
+          <wp:inline distT="0" distB="0" distL="0" distR="0" wp14:anchorId="5ADB2790" wp14:editId="3870D8A0">
+            <wp:extent cx="3114675" cy="6848475"/>
+            <wp:effectExtent l="0" t="0" r="9525" b="9525"/>
             <wp:docPr id="1" name="Picture 1"/>
             <wp:cNvGraphicFramePr>
               <a:graphicFrameLocks xmlns:a="http://schemas.openxmlformats.org/drawingml/2006/main" noChangeAspect="1"/>
@@ -453,7 +648,7 @@
                   <pic:spPr>
                     <a:xfrm>
                       <a:off x="0" y="0"/>
-                      <a:ext cx="2971800" cy="7000875"/>
+                      <a:ext cx="3114675" cy="6848475"/>
                     </a:xfrm>
                     <a:prstGeom prst="rect">
                       <a:avLst/>
@@ -465,6 +660,433 @@
           </wp:inline>
         </w:drawing>
       </w:r>
+      <w:r>
+        <w:rPr>
+          <w:noProof/>
+        </w:rPr>
+        <w:drawing>
+          <wp:inline distT="0" distB="0" distL="0" distR="0" wp14:anchorId="11FBC210" wp14:editId="65EEE560">
+            <wp:extent cx="2581275" cy="6715125"/>
+            <wp:effectExtent l="0" t="0" r="9525" b="9525"/>
+            <wp:docPr id="3" name="Picture 3"/>
+            <wp:cNvGraphicFramePr>
+              <a:graphicFrameLocks xmlns:a="http://schemas.openxmlformats.org/drawingml/2006/main" noChangeAspect="1"/>
+            </wp:cNvGraphicFramePr>
+            <a:graphic xmlns:a="http://schemas.openxmlformats.org/drawingml/2006/main">
+              <a:graphicData uri="http://schemas.openxmlformats.org/drawingml/2006/picture">
+                <pic:pic xmlns:pic="http://schemas.openxmlformats.org/drawingml/2006/picture">
+                  <pic:nvPicPr>
+                    <pic:cNvPr id="1" name=""/>
+                    <pic:cNvPicPr/>
+                  </pic:nvPicPr>
+                  <pic:blipFill>
+                    <a:blip r:embed="rId10"/>
+                    <a:stretch>
+                      <a:fillRect/>
+                    </a:stretch>
+                  </pic:blipFill>
+                  <pic:spPr>
+                    <a:xfrm>
+                      <a:off x="0" y="0"/>
+                      <a:ext cx="2581275" cy="6715125"/>
+                    </a:xfrm>
+                    <a:prstGeom prst="rect">
+                      <a:avLst/>
+                    </a:prstGeom>
+                  </pic:spPr>
+                </pic:pic>
+              </a:graphicData>
+            </a:graphic>
+          </wp:inline>
+        </w:drawing>
+      </w:r>
+    </w:p>
+    <w:p>
+      <w:pPr>
+        <w:rPr>
+          <w:lang w:eastAsia="fr-FR"/>
+        </w:rPr>
+      </w:pPr>
+      <w:r>
+        <w:rPr>
+          <w:lang w:eastAsia="fr-FR"/>
+        </w:rPr>
+        <w:t>Et pour les informations de la base de données j’ai utilisé les sites suivants :</w:t>
+      </w:r>
+    </w:p>
+    <w:p>
+      <w:pPr>
+        <w:pStyle w:val="ListParagraph"/>
+        <w:numPr>
+          <w:ilvl w:val="0"/>
+          <w:numId w:val="41"/>
+        </w:numPr>
+        <w:rPr>
+          <w:lang w:eastAsia="fr-FR"/>
+        </w:rPr>
+      </w:pPr>
+      <w:hyperlink r:id="rId11" w:history="1">
+        <w:r>
+          <w:rPr>
+            <w:rStyle w:val="Hyperlink"/>
+            <w:lang w:eastAsia="fr-FR"/>
+          </w:rPr>
+          <w:t>https://www.coordonnees-gps.fr/carte/pays/MA</w:t>
+        </w:r>
+      </w:hyperlink>
+      <w:r>
+        <w:rPr>
+          <w:lang w:eastAsia="fr-FR"/>
+        </w:rPr>
+        <w:t xml:space="preserve"> </w:t>
+      </w:r>
+    </w:p>
+    <w:p>
+      <w:pPr>
+        <w:pStyle w:val="ListParagraph"/>
+        <w:numPr>
+          <w:ilvl w:val="0"/>
+          <w:numId w:val="41"/>
+        </w:numPr>
+        <w:rPr>
+          <w:lang w:eastAsia="fr-FR"/>
+        </w:rPr>
+      </w:pPr>
+      <w:hyperlink r:id="rId12" w:history="1">
+        <w:r>
+          <w:rPr>
+            <w:rStyle w:val="Hyperlink"/>
+            <w:lang w:eastAsia="fr-FR"/>
+          </w:rPr>
+          <w:t>https://everybodywiki.com/Liste_des_salles_de_cin%C3%A9ma_au_Maroc</w:t>
+        </w:r>
+      </w:hyperlink>
+      <w:r>
+        <w:rPr>
+          <w:lang w:eastAsia="fr-FR"/>
+        </w:rPr>
+        <w:t xml:space="preserve"> </w:t>
+      </w:r>
+    </w:p>
+    <w:p>
+      <w:pPr>
+        <w:pStyle w:val="ListParagraph"/>
+        <w:numPr>
+          <w:ilvl w:val="0"/>
+          <w:numId w:val="41"/>
+        </w:numPr>
+        <w:rPr>
+          <w:lang w:eastAsia="fr-FR"/>
+        </w:rPr>
+      </w:pPr>
+      <w:hyperlink r:id="rId13" w:history="1">
+        <w:r>
+          <w:rPr>
+            <w:rStyle w:val="Hyperlink"/>
+            <w:lang w:eastAsia="fr-FR"/>
+          </w:rPr>
+          <w:t>https://lematin.ma/cinema/</w:t>
+        </w:r>
+      </w:hyperlink>
+    </w:p>
+    <w:p>
+      <w:pPr>
+        <w:rPr>
+          <w:lang w:eastAsia="fr-FR"/>
+        </w:rPr>
+      </w:pPr>
+      <w:r>
+        <w:rPr>
+          <w:lang w:eastAsia="fr-FR"/>
+        </w:rPr>
+        <w:t>Pour avoir :</w:t>
+      </w:r>
+    </w:p>
+    <w:p>
+      <w:pPr>
+        <w:rPr>
+          <w:lang w:eastAsia="fr-FR"/>
+        </w:rPr>
+      </w:pPr>
+      <w:r>
+        <w:rPr>
+          <w:lang w:eastAsia="fr-FR"/>
+        </w:rPr>
+        <w:t>La liste des cinémas marocaines :</w:t>
+      </w:r>
+    </w:p>
+    <w:p>
+      <w:pPr>
+        <w:jc w:val="center"/>
+        <w:rPr>
+          <w:lang w:eastAsia="fr-FR"/>
+        </w:rPr>
+      </w:pPr>
+      <w:r>
+        <w:rPr>
+          <w:noProof/>
+        </w:rPr>
+        <w:lastRenderedPageBreak/>
+        <w:drawing>
+          <wp:inline distT="0" distB="0" distL="0" distR="0">
+            <wp:extent cx="3648075" cy="6772275"/>
+            <wp:effectExtent l="0" t="0" r="9525" b="9525"/>
+            <wp:docPr id="4" name="Picture 4" descr="B:\me\S4\M1 - Architectures distribuées et Middlewares\E1 - Architecture distribuée JEE\TPs\Cinema project\Data\cinemas.JPG"/>
+            <wp:cNvGraphicFramePr>
+              <a:graphicFrameLocks xmlns:a="http://schemas.openxmlformats.org/drawingml/2006/main" noChangeAspect="1"/>
+            </wp:cNvGraphicFramePr>
+            <a:graphic xmlns:a="http://schemas.openxmlformats.org/drawingml/2006/main">
+              <a:graphicData uri="http://schemas.openxmlformats.org/drawingml/2006/picture">
+                <pic:pic xmlns:pic="http://schemas.openxmlformats.org/drawingml/2006/picture">
+                  <pic:nvPicPr>
+                    <pic:cNvPr id="0" name="Picture 1" descr="B:\me\S4\M1 - Architectures distribuées et Middlewares\E1 - Architecture distribuée JEE\TPs\Cinema project\Data\cinemas.JPG"/>
+                    <pic:cNvPicPr>
+                      <a:picLocks noChangeAspect="1" noChangeArrowheads="1"/>
+                    </pic:cNvPicPr>
+                  </pic:nvPicPr>
+                  <pic:blipFill>
+                    <a:blip r:embed="rId14">
+                      <a:extLst>
+                        <a:ext uri="{28A0092B-C50C-407E-A947-70E740481C1C}">
+                          <a14:useLocalDpi xmlns:a14="http://schemas.microsoft.com/office/drawing/2010/main" val="0"/>
+                        </a:ext>
+                      </a:extLst>
+                    </a:blip>
+                    <a:srcRect/>
+                    <a:stretch>
+                      <a:fillRect/>
+                    </a:stretch>
+                  </pic:blipFill>
+                  <pic:spPr bwMode="auto">
+                    <a:xfrm>
+                      <a:off x="0" y="0"/>
+                      <a:ext cx="3648075" cy="6772275"/>
+                    </a:xfrm>
+                    <a:prstGeom prst="rect">
+                      <a:avLst/>
+                    </a:prstGeom>
+                    <a:noFill/>
+                    <a:ln>
+                      <a:noFill/>
+                    </a:ln>
+                  </pic:spPr>
+                </pic:pic>
+              </a:graphicData>
+            </a:graphic>
+          </wp:inline>
+        </w:drawing>
+      </w:r>
+    </w:p>
+    <w:p>
+      <w:pPr>
+        <w:rPr>
+          <w:lang w:eastAsia="fr-FR"/>
+        </w:rPr>
+      </w:pPr>
+      <w:r>
+        <w:rPr>
+          <w:lang w:eastAsia="fr-FR"/>
+        </w:rPr>
+        <w:t>Des exemples des films :</w:t>
+      </w:r>
+    </w:p>
+    <w:p>
+      <w:pPr>
+        <w:jc w:val="center"/>
+        <w:rPr>
+          <w:lang w:eastAsia="fr-FR"/>
+        </w:rPr>
+      </w:pPr>
+      <w:r>
+        <w:rPr>
+          <w:noProof/>
+        </w:rPr>
+        <w:lastRenderedPageBreak/>
+        <w:drawing>
+          <wp:inline distT="0" distB="0" distL="0" distR="0">
+            <wp:extent cx="6121400" cy="5511547"/>
+            <wp:effectExtent l="0" t="0" r="0" b="0"/>
+            <wp:docPr id="6" name="Picture 6" descr="B:\me\S4\M1 - Architectures distribuées et Middlewares\E1 - Architecture distribuée JEE\TPs\Cinema project\Data\films.JPG"/>
+            <wp:cNvGraphicFramePr>
+              <a:graphicFrameLocks xmlns:a="http://schemas.openxmlformats.org/drawingml/2006/main" noChangeAspect="1"/>
+            </wp:cNvGraphicFramePr>
+            <a:graphic xmlns:a="http://schemas.openxmlformats.org/drawingml/2006/main">
+              <a:graphicData uri="http://schemas.openxmlformats.org/drawingml/2006/picture">
+                <pic:pic xmlns:pic="http://schemas.openxmlformats.org/drawingml/2006/picture">
+                  <pic:nvPicPr>
+                    <pic:cNvPr id="0" name="Picture 2" descr="B:\me\S4\M1 - Architectures distribuées et Middlewares\E1 - Architecture distribuée JEE\TPs\Cinema project\Data\films.JPG"/>
+                    <pic:cNvPicPr>
+                      <a:picLocks noChangeAspect="1" noChangeArrowheads="1"/>
+                    </pic:cNvPicPr>
+                  </pic:nvPicPr>
+                  <pic:blipFill>
+                    <a:blip r:embed="rId15">
+                      <a:extLst>
+                        <a:ext uri="{28A0092B-C50C-407E-A947-70E740481C1C}">
+                          <a14:useLocalDpi xmlns:a14="http://schemas.microsoft.com/office/drawing/2010/main" val="0"/>
+                        </a:ext>
+                      </a:extLst>
+                    </a:blip>
+                    <a:srcRect/>
+                    <a:stretch>
+                      <a:fillRect/>
+                    </a:stretch>
+                  </pic:blipFill>
+                  <pic:spPr bwMode="auto">
+                    <a:xfrm>
+                      <a:off x="0" y="0"/>
+                      <a:ext cx="6121400" cy="5511547"/>
+                    </a:xfrm>
+                    <a:prstGeom prst="rect">
+                      <a:avLst/>
+                    </a:prstGeom>
+                    <a:noFill/>
+                    <a:ln>
+                      <a:noFill/>
+                    </a:ln>
+                  </pic:spPr>
+                </pic:pic>
+              </a:graphicData>
+            </a:graphic>
+          </wp:inline>
+        </w:drawing>
+      </w:r>
+    </w:p>
+    <w:p>
+      <w:pPr>
+        <w:rPr>
+          <w:lang w:eastAsia="fr-FR"/>
+        </w:rPr>
+      </w:pPr>
+      <w:r>
+        <w:rPr>
+          <w:lang w:eastAsia="fr-FR"/>
+        </w:rPr>
+        <w:t>Les positions exactes des villes :</w:t>
+      </w:r>
+    </w:p>
+    <w:p>
+      <w:pPr>
+        <w:jc w:val="center"/>
+        <w:rPr>
+          <w:lang w:eastAsia="fr-FR"/>
+        </w:rPr>
+      </w:pPr>
+      <w:r>
+        <w:rPr>
+          <w:noProof/>
+        </w:rPr>
+        <w:drawing>
+          <wp:inline distT="0" distB="0" distL="0" distR="0">
+            <wp:extent cx="6121400" cy="2148491"/>
+            <wp:effectExtent l="0" t="0" r="0" b="4445"/>
+            <wp:docPr id="7" name="Picture 7" descr="B:\me\S4\M1 - Architectures distribuées et Middlewares\E1 - Architecture distribuée JEE\TPs\Cinema project\Data\positions.JPG"/>
+            <wp:cNvGraphicFramePr>
+              <a:graphicFrameLocks xmlns:a="http://schemas.openxmlformats.org/drawingml/2006/main" noChangeAspect="1"/>
+            </wp:cNvGraphicFramePr>
+            <a:graphic xmlns:a="http://schemas.openxmlformats.org/drawingml/2006/main">
+              <a:graphicData uri="http://schemas.openxmlformats.org/drawingml/2006/picture">
+                <pic:pic xmlns:pic="http://schemas.openxmlformats.org/drawingml/2006/picture">
+                  <pic:nvPicPr>
+                    <pic:cNvPr id="0" name="Picture 3" descr="B:\me\S4\M1 - Architectures distribuées et Middlewares\E1 - Architecture distribuée JEE\TPs\Cinema project\Data\positions.JPG"/>
+                    <pic:cNvPicPr>
+                      <a:picLocks noChangeAspect="1" noChangeArrowheads="1"/>
+                    </pic:cNvPicPr>
+                  </pic:nvPicPr>
+                  <pic:blipFill>
+                    <a:blip r:embed="rId16">
+                      <a:extLst>
+                        <a:ext uri="{28A0092B-C50C-407E-A947-70E740481C1C}">
+                          <a14:useLocalDpi xmlns:a14="http://schemas.microsoft.com/office/drawing/2010/main" val="0"/>
+                        </a:ext>
+                      </a:extLst>
+                    </a:blip>
+                    <a:srcRect/>
+                    <a:stretch>
+                      <a:fillRect/>
+                    </a:stretch>
+                  </pic:blipFill>
+                  <pic:spPr bwMode="auto">
+                    <a:xfrm>
+                      <a:off x="0" y="0"/>
+                      <a:ext cx="6121400" cy="2148491"/>
+                    </a:xfrm>
+                    <a:prstGeom prst="rect">
+                      <a:avLst/>
+                    </a:prstGeom>
+                    <a:noFill/>
+                    <a:ln>
+                      <a:noFill/>
+                    </a:ln>
+                  </pic:spPr>
+                </pic:pic>
+              </a:graphicData>
+            </a:graphic>
+          </wp:inline>
+        </w:drawing>
+      </w:r>
+    </w:p>
+    <w:p>
+      <w:pPr>
+        <w:jc w:val="center"/>
+        <w:rPr>
+          <w:lang w:eastAsia="fr-FR"/>
+        </w:rPr>
+      </w:pPr>
+      <w:r>
+        <w:rPr>
+          <w:noProof/>
+        </w:rPr>
+        <w:lastRenderedPageBreak/>
+        <w:drawing>
+          <wp:inline distT="0" distB="0" distL="0" distR="0">
+            <wp:extent cx="3133725" cy="2562225"/>
+            <wp:effectExtent l="0" t="0" r="9525" b="9525"/>
+            <wp:docPr id="8" name="Picture 8" descr="B:\me\S4\M1 - Architectures distribuées et Middlewares\E1 - Architecture distribuée JEE\TPs\Cinema project\Data\citiesTbl.JPG"/>
+            <wp:cNvGraphicFramePr>
+              <a:graphicFrameLocks xmlns:a="http://schemas.openxmlformats.org/drawingml/2006/main" noChangeAspect="1"/>
+            </wp:cNvGraphicFramePr>
+            <a:graphic xmlns:a="http://schemas.openxmlformats.org/drawingml/2006/main">
+              <a:graphicData uri="http://schemas.openxmlformats.org/drawingml/2006/picture">
+                <pic:pic xmlns:pic="http://schemas.openxmlformats.org/drawingml/2006/picture">
+                  <pic:nvPicPr>
+                    <pic:cNvPr id="0" name="Picture 4" descr="B:\me\S4\M1 - Architectures distribuées et Middlewares\E1 - Architecture distribuée JEE\TPs\Cinema project\Data\citiesTbl.JPG"/>
+                    <pic:cNvPicPr>
+                      <a:picLocks noChangeAspect="1" noChangeArrowheads="1"/>
+                    </pic:cNvPicPr>
+                  </pic:nvPicPr>
+                  <pic:blipFill>
+                    <a:blip r:embed="rId17">
+                      <a:extLst>
+                        <a:ext uri="{28A0092B-C50C-407E-A947-70E740481C1C}">
+                          <a14:useLocalDpi xmlns:a14="http://schemas.microsoft.com/office/drawing/2010/main" val="0"/>
+                        </a:ext>
+                      </a:extLst>
+                    </a:blip>
+                    <a:srcRect/>
+                    <a:stretch>
+                      <a:fillRect/>
+                    </a:stretch>
+                  </pic:blipFill>
+                  <pic:spPr bwMode="auto">
+                    <a:xfrm>
+                      <a:off x="0" y="0"/>
+                      <a:ext cx="3133725" cy="2562225"/>
+                    </a:xfrm>
+                    <a:prstGeom prst="rect">
+                      <a:avLst/>
+                    </a:prstGeom>
+                    <a:noFill/>
+                    <a:ln>
+                      <a:noFill/>
+                    </a:ln>
+                  </pic:spPr>
+                </pic:pic>
+              </a:graphicData>
+            </a:graphic>
+          </wp:inline>
+        </w:drawing>
+      </w:r>
     </w:p>
     <w:p>
       <w:pPr>
@@ -482,7 +1104,6 @@
           <w:rFonts w:asciiTheme="majorHAnsi" w:hAnsiTheme="majorHAnsi" w:cstheme="majorHAnsi"/>
           <w:b/>
           <w:bCs/>
-          <w:lang w:val="fr-MA"/>
         </w:rPr>
       </w:pPr>
       <w:r>
@@ -490,23 +1111,423 @@
           <w:rFonts w:asciiTheme="majorHAnsi" w:hAnsiTheme="majorHAnsi" w:cstheme="majorHAnsi"/>
           <w:b/>
           <w:bCs/>
-          <w:lang w:val="fr-MA"/>
-        </w:rPr>
-        <w:t>Réalisation :</w:t>
+        </w:rPr>
+        <w:t>Exécution</w:t>
+      </w:r>
+      <w:r>
+        <w:rPr>
+          <w:rFonts w:asciiTheme="majorHAnsi" w:hAnsiTheme="majorHAnsi" w:cstheme="majorHAnsi"/>
+          <w:b/>
+          <w:bCs/>
+        </w:rPr>
+        <w:t> :</w:t>
       </w:r>
     </w:p>
     <w:p>
       <w:pPr>
+        <w:ind w:left="-1080" w:right="-1070"/>
+        <w:jc w:val="center"/>
+        <w:rPr>
+          <w:lang w:eastAsia="fr-FR"/>
+        </w:rPr>
+      </w:pPr>
+      <w:r>
+        <w:rPr>
+          <w:noProof/>
+          <w:lang w:val="en-US"/>
+        </w:rPr>
+        <w:drawing>
+          <wp:inline distT="0" distB="0" distL="0" distR="0" wp14:anchorId="1FBA5D27" wp14:editId="35F41A45">
+            <wp:extent cx="5826622" cy="2733193"/>
+            <wp:effectExtent l="0" t="0" r="3175" b="0"/>
+            <wp:docPr id="11" name="Picture 11"/>
+            <wp:cNvGraphicFramePr>
+              <a:graphicFrameLocks xmlns:a="http://schemas.openxmlformats.org/drawingml/2006/main" noChangeAspect="1"/>
+            </wp:cNvGraphicFramePr>
+            <a:graphic xmlns:a="http://schemas.openxmlformats.org/drawingml/2006/main">
+              <a:graphicData uri="http://schemas.openxmlformats.org/drawingml/2006/picture">
+                <pic:pic xmlns:pic="http://schemas.openxmlformats.org/drawingml/2006/picture">
+                  <pic:nvPicPr>
+                    <pic:cNvPr id="1" name=""/>
+                    <pic:cNvPicPr/>
+                  </pic:nvPicPr>
+                  <pic:blipFill>
+                    <a:blip r:embed="rId18"/>
+                    <a:stretch>
+                      <a:fillRect/>
+                    </a:stretch>
+                  </pic:blipFill>
+                  <pic:spPr>
+                    <a:xfrm>
+                      <a:off x="0" y="0"/>
+                      <a:ext cx="5845261" cy="2741936"/>
+                    </a:xfrm>
+                    <a:prstGeom prst="rect">
+                      <a:avLst/>
+                    </a:prstGeom>
+                  </pic:spPr>
+                </pic:pic>
+              </a:graphicData>
+            </a:graphic>
+          </wp:inline>
+        </w:drawing>
+      </w:r>
+    </w:p>
+    <w:p>
+      <w:pPr>
+        <w:ind w:right="10"/>
+        <w:rPr>
+          <w:lang w:eastAsia="fr-FR"/>
+        </w:rPr>
+      </w:pPr>
+      <w:r>
+        <w:rPr>
+          <w:lang w:eastAsia="fr-FR"/>
+        </w:rPr>
+        <w:t>D’abord on choisit la ville pour avoir la liste des cinémas</w:t>
+      </w:r>
+    </w:p>
+    <w:p>
+      <w:pPr>
         <w:ind w:right="10"/>
         <w:jc w:val="center"/>
         <w:rPr>
-          <w:lang w:val="fr-MA" w:eastAsia="fr-FR"/>
-        </w:rPr>
-      </w:pPr>
+          <w:lang w:eastAsia="fr-FR"/>
+        </w:rPr>
+      </w:pPr>
+      <w:r>
+        <w:rPr>
+          <w:noProof/>
+          <w:lang w:val="en-US"/>
+        </w:rPr>
+        <w:drawing>
+          <wp:inline distT="0" distB="0" distL="0" distR="0" wp14:anchorId="296D5DA1" wp14:editId="2C7D727C">
+            <wp:extent cx="4120563" cy="2552700"/>
+            <wp:effectExtent l="0" t="0" r="0" b="0"/>
+            <wp:docPr id="12" name="Picture 12"/>
+            <wp:cNvGraphicFramePr>
+              <a:graphicFrameLocks xmlns:a="http://schemas.openxmlformats.org/drawingml/2006/main" noChangeAspect="1"/>
+            </wp:cNvGraphicFramePr>
+            <a:graphic xmlns:a="http://schemas.openxmlformats.org/drawingml/2006/main">
+              <a:graphicData uri="http://schemas.openxmlformats.org/drawingml/2006/picture">
+                <pic:pic xmlns:pic="http://schemas.openxmlformats.org/drawingml/2006/picture">
+                  <pic:nvPicPr>
+                    <pic:cNvPr id="1" name=""/>
+                    <pic:cNvPicPr/>
+                  </pic:nvPicPr>
+                  <pic:blipFill>
+                    <a:blip r:embed="rId19"/>
+                    <a:stretch>
+                      <a:fillRect/>
+                    </a:stretch>
+                  </pic:blipFill>
+                  <pic:spPr>
+                    <a:xfrm>
+                      <a:off x="0" y="0"/>
+                      <a:ext cx="4170434" cy="2583595"/>
+                    </a:xfrm>
+                    <a:prstGeom prst="rect">
+                      <a:avLst/>
+                    </a:prstGeom>
+                  </pic:spPr>
+                </pic:pic>
+              </a:graphicData>
+            </a:graphic>
+          </wp:inline>
+        </w:drawing>
+      </w:r>
+    </w:p>
+    <w:p>
+      <w:pPr>
+        <w:ind w:right="10"/>
+        <w:rPr>
+          <w:lang w:eastAsia="fr-FR"/>
+        </w:rPr>
+      </w:pPr>
+      <w:r>
+        <w:rPr>
+          <w:lang w:eastAsia="fr-FR"/>
+        </w:rPr>
+        <w:lastRenderedPageBreak/>
+        <w:t>P</w:t>
+      </w:r>
+      <w:r>
+        <w:rPr>
+          <w:lang w:eastAsia="fr-FR"/>
+        </w:rPr>
+        <w:t>uis on choisit le</w:t>
+      </w:r>
+      <w:r>
+        <w:rPr>
+          <w:lang w:eastAsia="fr-FR"/>
+        </w:rPr>
+        <w:t xml:space="preserve"> cinéma pour avoir la liste des salles :</w:t>
+      </w:r>
+    </w:p>
+    <w:p>
+      <w:pPr>
+        <w:ind w:left="-1080" w:right="-1070"/>
+        <w:rPr>
+          <w:lang w:eastAsia="fr-FR"/>
+        </w:rPr>
+      </w:pPr>
+      <w:r>
+        <w:rPr>
+          <w:noProof/>
+          <w:lang w:val="en-US"/>
+        </w:rPr>
+        <w:drawing>
+          <wp:inline distT="0" distB="0" distL="0" distR="0" wp14:anchorId="7703D600" wp14:editId="51EA45CC">
+            <wp:extent cx="7453824" cy="2809875"/>
+            <wp:effectExtent l="0" t="0" r="0" b="0"/>
+            <wp:docPr id="13" name="Picture 13"/>
+            <wp:cNvGraphicFramePr>
+              <a:graphicFrameLocks xmlns:a="http://schemas.openxmlformats.org/drawingml/2006/main" noChangeAspect="1"/>
+            </wp:cNvGraphicFramePr>
+            <a:graphic xmlns:a="http://schemas.openxmlformats.org/drawingml/2006/main">
+              <a:graphicData uri="http://schemas.openxmlformats.org/drawingml/2006/picture">
+                <pic:pic xmlns:pic="http://schemas.openxmlformats.org/drawingml/2006/picture">
+                  <pic:nvPicPr>
+                    <pic:cNvPr id="1" name=""/>
+                    <pic:cNvPicPr/>
+                  </pic:nvPicPr>
+                  <pic:blipFill>
+                    <a:blip r:embed="rId20"/>
+                    <a:stretch>
+                      <a:fillRect/>
+                    </a:stretch>
+                  </pic:blipFill>
+                  <pic:spPr>
+                    <a:xfrm>
+                      <a:off x="0" y="0"/>
+                      <a:ext cx="7458965" cy="2811813"/>
+                    </a:xfrm>
+                    <a:prstGeom prst="rect">
+                      <a:avLst/>
+                    </a:prstGeom>
+                  </pic:spPr>
+                </pic:pic>
+              </a:graphicData>
+            </a:graphic>
+          </wp:inline>
+        </w:drawing>
+      </w:r>
+    </w:p>
+    <w:p>
+      <w:pPr>
+        <w:ind w:right="10"/>
+        <w:rPr>
+          <w:lang w:eastAsia="fr-FR"/>
+        </w:rPr>
+      </w:pPr>
+      <w:r>
+        <w:rPr>
+          <w:lang w:eastAsia="fr-FR"/>
+        </w:rPr>
+        <w:t>Puis choisir une projection pour avoir les tickets :</w:t>
+      </w:r>
+    </w:p>
+    <w:p>
+      <w:pPr>
+        <w:ind w:left="-1080" w:right="-980"/>
+        <w:rPr>
+          <w:lang w:eastAsia="fr-FR"/>
+        </w:rPr>
+      </w:pPr>
+      <w:r>
+        <w:rPr>
+          <w:noProof/>
+          <w:lang w:val="en-US"/>
+        </w:rPr>
+        <w:drawing>
+          <wp:inline distT="0" distB="0" distL="0" distR="0" wp14:anchorId="11410529" wp14:editId="133A081A">
+            <wp:extent cx="7502552" cy="3352800"/>
+            <wp:effectExtent l="0" t="0" r="3175" b="0"/>
+            <wp:docPr id="14" name="Picture 14"/>
+            <wp:cNvGraphicFramePr>
+              <a:graphicFrameLocks xmlns:a="http://schemas.openxmlformats.org/drawingml/2006/main" noChangeAspect="1"/>
+            </wp:cNvGraphicFramePr>
+            <a:graphic xmlns:a="http://schemas.openxmlformats.org/drawingml/2006/main">
+              <a:graphicData uri="http://schemas.openxmlformats.org/drawingml/2006/picture">
+                <pic:pic xmlns:pic="http://schemas.openxmlformats.org/drawingml/2006/picture">
+                  <pic:nvPicPr>
+                    <pic:cNvPr id="1" name=""/>
+                    <pic:cNvPicPr/>
+                  </pic:nvPicPr>
+                  <pic:blipFill>
+                    <a:blip r:embed="rId21"/>
+                    <a:stretch>
+                      <a:fillRect/>
+                    </a:stretch>
+                  </pic:blipFill>
+                  <pic:spPr>
+                    <a:xfrm>
+                      <a:off x="0" y="0"/>
+                      <a:ext cx="7510593" cy="3356393"/>
+                    </a:xfrm>
+                    <a:prstGeom prst="rect">
+                      <a:avLst/>
+                    </a:prstGeom>
+                  </pic:spPr>
+                </pic:pic>
+              </a:graphicData>
+            </a:graphic>
+          </wp:inline>
+        </w:drawing>
+      </w:r>
+    </w:p>
+    <w:p>
+      <w:pPr>
+        <w:ind w:right="-980"/>
+        <w:rPr>
+          <w:lang w:eastAsia="fr-FR"/>
+        </w:rPr>
+      </w:pPr>
+      <w:r>
+        <w:rPr>
+          <w:lang w:eastAsia="fr-FR"/>
+        </w:rPr>
+        <w:t>Ensuite on choisit les tickets :</w:t>
+      </w:r>
+    </w:p>
+    <w:p>
+      <w:pPr>
+        <w:ind w:right="-980"/>
+        <w:rPr>
+          <w:lang w:eastAsia="fr-FR"/>
+        </w:rPr>
+      </w:pPr>
+      <w:r>
+        <w:rPr>
+          <w:noProof/>
+          <w:lang w:val="en-US"/>
+        </w:rPr>
+        <w:drawing>
+          <wp:inline distT="0" distB="0" distL="0" distR="0" wp14:anchorId="5E045C68" wp14:editId="0D7FCBD7">
+            <wp:extent cx="6038850" cy="1381125"/>
+            <wp:effectExtent l="0" t="0" r="0" b="9525"/>
+            <wp:docPr id="16" name="Picture 16"/>
+            <wp:cNvGraphicFramePr>
+              <a:graphicFrameLocks xmlns:a="http://schemas.openxmlformats.org/drawingml/2006/main" noChangeAspect="1"/>
+            </wp:cNvGraphicFramePr>
+            <a:graphic xmlns:a="http://schemas.openxmlformats.org/drawingml/2006/main">
+              <a:graphicData uri="http://schemas.openxmlformats.org/drawingml/2006/picture">
+                <pic:pic xmlns:pic="http://schemas.openxmlformats.org/drawingml/2006/picture">
+                  <pic:nvPicPr>
+                    <pic:cNvPr id="1" name=""/>
+                    <pic:cNvPicPr/>
+                  </pic:nvPicPr>
+                  <pic:blipFill>
+                    <a:blip r:embed="rId22"/>
+                    <a:stretch>
+                      <a:fillRect/>
+                    </a:stretch>
+                  </pic:blipFill>
+                  <pic:spPr>
+                    <a:xfrm>
+                      <a:off x="0" y="0"/>
+                      <a:ext cx="6038850" cy="1381125"/>
+                    </a:xfrm>
+                    <a:prstGeom prst="rect">
+                      <a:avLst/>
+                    </a:prstGeom>
+                  </pic:spPr>
+                </pic:pic>
+              </a:graphicData>
+            </a:graphic>
+          </wp:inline>
+        </w:drawing>
+      </w:r>
+    </w:p>
+    <w:p>
+      <w:pPr>
+        <w:ind w:right="-980"/>
+        <w:rPr>
+          <w:lang w:eastAsia="fr-FR"/>
+        </w:rPr>
+      </w:pPr>
+      <w:r>
+        <w:rPr>
+          <w:lang w:eastAsia="fr-FR"/>
+        </w:rPr>
+        <w:t>Finalement on peut réserver les places :</w:t>
+      </w:r>
+    </w:p>
+    <w:p>
+      <w:pPr>
+        <w:ind w:left="-1080" w:right="-980"/>
+        <w:rPr>
+          <w:lang w:eastAsia="fr-FR"/>
+        </w:rPr>
+      </w:pPr>
+      <w:r>
+        <w:rPr>
+          <w:noProof/>
+          <w:lang w:val="en-US"/>
+        </w:rPr>
+        <w:lastRenderedPageBreak/>
+        <w:drawing>
+          <wp:inline distT="0" distB="0" distL="0" distR="0" wp14:anchorId="46A98F09" wp14:editId="528BF396">
+            <wp:extent cx="7429500" cy="3255416"/>
+            <wp:effectExtent l="0" t="0" r="0" b="2540"/>
+            <wp:docPr id="18" name="Picture 18"/>
+            <wp:cNvGraphicFramePr>
+              <a:graphicFrameLocks xmlns:a="http://schemas.openxmlformats.org/drawingml/2006/main" noChangeAspect="1"/>
+            </wp:cNvGraphicFramePr>
+            <a:graphic xmlns:a="http://schemas.openxmlformats.org/drawingml/2006/main">
+              <a:graphicData uri="http://schemas.openxmlformats.org/drawingml/2006/picture">
+                <pic:pic xmlns:pic="http://schemas.openxmlformats.org/drawingml/2006/picture">
+                  <pic:nvPicPr>
+                    <pic:cNvPr id="1" name=""/>
+                    <pic:cNvPicPr/>
+                  </pic:nvPicPr>
+                  <pic:blipFill>
+                    <a:blip r:embed="rId23"/>
+                    <a:stretch>
+                      <a:fillRect/>
+                    </a:stretch>
+                  </pic:blipFill>
+                  <pic:spPr>
+                    <a:xfrm>
+                      <a:off x="0" y="0"/>
+                      <a:ext cx="7441380" cy="3260622"/>
+                    </a:xfrm>
+                    <a:prstGeom prst="rect">
+                      <a:avLst/>
+                    </a:prstGeom>
+                  </pic:spPr>
+                </pic:pic>
+              </a:graphicData>
+            </a:graphic>
+          </wp:inline>
+        </w:drawing>
+      </w:r>
+    </w:p>
+    <w:p>
+      <w:pPr>
+        <w:pStyle w:val="Heading1"/>
+        <w:jc w:val="center"/>
+        <w:rPr>
+          <w:color w:val="1F3864" w:themeColor="accent5" w:themeShade="80"/>
+          <w:sz w:val="40"/>
+          <w:szCs w:val="40"/>
+          <w:lang w:eastAsia="fr-FR"/>
+        </w:rPr>
+      </w:pPr>
+      <w:r>
+        <w:rPr>
+          <w:color w:val="1F3864" w:themeColor="accent5" w:themeShade="80"/>
+          <w:sz w:val="40"/>
+          <w:szCs w:val="40"/>
+        </w:rPr>
+        <w:t>Application mobile</w:t>
+      </w:r>
+      <w:bookmarkStart w:id="4" w:name="_GoBack"/>
+      <w:bookmarkEnd w:id="4"/>
     </w:p>
     <w:sectPr>
-      <w:headerReference w:type="default" r:id="rId10"/>
-      <w:footerReference w:type="default" r:id="rId11"/>
+      <w:headerReference w:type="default" r:id="rId24"/>
+      <w:footerReference w:type="default" r:id="rId25"/>
       <w:pgSz w:w="11900" w:h="16840"/>
       <w:pgMar w:top="1112" w:right="1120" w:bottom="1109" w:left="1140" w:header="432" w:footer="0" w:gutter="0"/>
       <w:cols w:space="0" w:equalWidth="0">
@@ -607,7 +1628,7 @@
         <w:sz w:val="24"/>
         <w:szCs w:val="24"/>
       </w:rPr>
-      <w:t>2</w:t>
+      <w:t>7</w:t>
     </w:r>
     <w:r>
       <w:rPr>
@@ -656,7 +1677,7 @@
         <w:sz w:val="24"/>
         <w:szCs w:val="24"/>
       </w:rPr>
-      <w:t>2</w:t>
+      <w:t>7</w:t>
     </w:r>
     <w:r>
       <w:rPr>
@@ -3448,6 +4469,119 @@
     </w:lvl>
   </w:abstractNum>
   <w:abstractNum w:abstractNumId="26" w15:restartNumberingAfterBreak="0">
+    <w:nsid w:val="446F1605"/>
+    <w:multiLevelType w:val="hybridMultilevel"/>
+    <w:tmpl w:val="F482B642"/>
+    <w:lvl w:ilvl="0" w:tplc="04090001">
+      <w:start w:val="1"/>
+      <w:numFmt w:val="bullet"/>
+      <w:lvlText w:val=""/>
+      <w:lvlJc w:val="left"/>
+      <w:pPr>
+        <w:ind w:left="720" w:hanging="360"/>
+      </w:pPr>
+      <w:rPr>
+        <w:rFonts w:ascii="Symbol" w:hAnsi="Symbol" w:hint="default"/>
+      </w:rPr>
+    </w:lvl>
+    <w:lvl w:ilvl="1" w:tplc="04090003" w:tentative="1">
+      <w:start w:val="1"/>
+      <w:numFmt w:val="bullet"/>
+      <w:lvlText w:val="o"/>
+      <w:lvlJc w:val="left"/>
+      <w:pPr>
+        <w:ind w:left="1440" w:hanging="360"/>
+      </w:pPr>
+      <w:rPr>
+        <w:rFonts w:ascii="Courier New" w:hAnsi="Courier New" w:cs="Courier New" w:hint="default"/>
+      </w:rPr>
+    </w:lvl>
+    <w:lvl w:ilvl="2" w:tplc="04090005" w:tentative="1">
+      <w:start w:val="1"/>
+      <w:numFmt w:val="bullet"/>
+      <w:lvlText w:val=""/>
+      <w:lvlJc w:val="left"/>
+      <w:pPr>
+        <w:ind w:left="2160" w:hanging="360"/>
+      </w:pPr>
+      <w:rPr>
+        <w:rFonts w:ascii="Wingdings" w:hAnsi="Wingdings" w:hint="default"/>
+      </w:rPr>
+    </w:lvl>
+    <w:lvl w:ilvl="3" w:tplc="04090001" w:tentative="1">
+      <w:start w:val="1"/>
+      <w:numFmt w:val="bullet"/>
+      <w:lvlText w:val=""/>
+      <w:lvlJc w:val="left"/>
+      <w:pPr>
+        <w:ind w:left="2880" w:hanging="360"/>
+      </w:pPr>
+      <w:rPr>
+        <w:rFonts w:ascii="Symbol" w:hAnsi="Symbol" w:hint="default"/>
+      </w:rPr>
+    </w:lvl>
+    <w:lvl w:ilvl="4" w:tplc="04090003" w:tentative="1">
+      <w:start w:val="1"/>
+      <w:numFmt w:val="bullet"/>
+      <w:lvlText w:val="o"/>
+      <w:lvlJc w:val="left"/>
+      <w:pPr>
+        <w:ind w:left="3600" w:hanging="360"/>
+      </w:pPr>
+      <w:rPr>
+        <w:rFonts w:ascii="Courier New" w:hAnsi="Courier New" w:cs="Courier New" w:hint="default"/>
+      </w:rPr>
+    </w:lvl>
+    <w:lvl w:ilvl="5" w:tplc="04090005" w:tentative="1">
+      <w:start w:val="1"/>
+      <w:numFmt w:val="bullet"/>
+      <w:lvlText w:val=""/>
+      <w:lvlJc w:val="left"/>
+      <w:pPr>
+        <w:ind w:left="4320" w:hanging="360"/>
+      </w:pPr>
+      <w:rPr>
+        <w:rFonts w:ascii="Wingdings" w:hAnsi="Wingdings" w:hint="default"/>
+      </w:rPr>
+    </w:lvl>
+    <w:lvl w:ilvl="6" w:tplc="04090001" w:tentative="1">
+      <w:start w:val="1"/>
+      <w:numFmt w:val="bullet"/>
+      <w:lvlText w:val=""/>
+      <w:lvlJc w:val="left"/>
+      <w:pPr>
+        <w:ind w:left="5040" w:hanging="360"/>
+      </w:pPr>
+      <w:rPr>
+        <w:rFonts w:ascii="Symbol" w:hAnsi="Symbol" w:hint="default"/>
+      </w:rPr>
+    </w:lvl>
+    <w:lvl w:ilvl="7" w:tplc="04090003" w:tentative="1">
+      <w:start w:val="1"/>
+      <w:numFmt w:val="bullet"/>
+      <w:lvlText w:val="o"/>
+      <w:lvlJc w:val="left"/>
+      <w:pPr>
+        <w:ind w:left="5760" w:hanging="360"/>
+      </w:pPr>
+      <w:rPr>
+        <w:rFonts w:ascii="Courier New" w:hAnsi="Courier New" w:cs="Courier New" w:hint="default"/>
+      </w:rPr>
+    </w:lvl>
+    <w:lvl w:ilvl="8" w:tplc="04090005" w:tentative="1">
+      <w:start w:val="1"/>
+      <w:numFmt w:val="bullet"/>
+      <w:lvlText w:val=""/>
+      <w:lvlJc w:val="left"/>
+      <w:pPr>
+        <w:ind w:left="6480" w:hanging="360"/>
+      </w:pPr>
+      <w:rPr>
+        <w:rFonts w:ascii="Wingdings" w:hAnsi="Wingdings" w:hint="default"/>
+      </w:rPr>
+    </w:lvl>
+  </w:abstractNum>
+  <w:abstractNum w:abstractNumId="27" w15:restartNumberingAfterBreak="0">
     <w:nsid w:val="4B732D27"/>
     <w:multiLevelType w:val="hybridMultilevel"/>
     <w:tmpl w:val="CD6C244C"/>
@@ -3559,7 +4693,7 @@
       </w:rPr>
     </w:lvl>
   </w:abstractNum>
-  <w:abstractNum w:abstractNumId="27" w15:restartNumberingAfterBreak="0">
+  <w:abstractNum w:abstractNumId="28" w15:restartNumberingAfterBreak="0">
     <w:nsid w:val="4CB9080E"/>
     <w:multiLevelType w:val="hybridMultilevel"/>
     <w:tmpl w:val="ADEA5502"/>
@@ -3645,7 +4779,7 @@
       </w:pPr>
     </w:lvl>
   </w:abstractNum>
-  <w:abstractNum w:abstractNumId="28" w15:restartNumberingAfterBreak="0">
+  <w:abstractNum w:abstractNumId="29" w15:restartNumberingAfterBreak="0">
     <w:nsid w:val="4FFD68E4"/>
     <w:multiLevelType w:val="hybridMultilevel"/>
     <w:tmpl w:val="9F3E85FA"/>
@@ -3758,7 +4892,7 @@
       </w:rPr>
     </w:lvl>
   </w:abstractNum>
-  <w:abstractNum w:abstractNumId="29" w15:restartNumberingAfterBreak="0">
+  <w:abstractNum w:abstractNumId="30" w15:restartNumberingAfterBreak="0">
     <w:nsid w:val="52776E87"/>
     <w:multiLevelType w:val="hybridMultilevel"/>
     <w:tmpl w:val="DEC26864"/>
@@ -3844,7 +4978,7 @@
       </w:pPr>
     </w:lvl>
   </w:abstractNum>
-  <w:abstractNum w:abstractNumId="30" w15:restartNumberingAfterBreak="0">
+  <w:abstractNum w:abstractNumId="31" w15:restartNumberingAfterBreak="0">
     <w:nsid w:val="54382F96"/>
     <w:multiLevelType w:val="hybridMultilevel"/>
     <w:tmpl w:val="23340E74"/>
@@ -3930,7 +5064,7 @@
       </w:pPr>
     </w:lvl>
   </w:abstractNum>
-  <w:abstractNum w:abstractNumId="31" w15:restartNumberingAfterBreak="0">
+  <w:abstractNum w:abstractNumId="32" w15:restartNumberingAfterBreak="0">
     <w:nsid w:val="5A52501F"/>
     <w:multiLevelType w:val="hybridMultilevel"/>
     <w:tmpl w:val="9F5649F2"/>
@@ -4016,7 +5150,7 @@
       </w:pPr>
     </w:lvl>
   </w:abstractNum>
-  <w:abstractNum w:abstractNumId="32" w15:restartNumberingAfterBreak="0">
+  <w:abstractNum w:abstractNumId="33" w15:restartNumberingAfterBreak="0">
     <w:nsid w:val="5E9E1463"/>
     <w:multiLevelType w:val="hybridMultilevel"/>
     <w:tmpl w:val="9DFAFB82"/>
@@ -4032,7 +5166,7 @@
         <w:rFonts w:hint="default"/>
       </w:rPr>
     </w:lvl>
-    <w:lvl w:ilvl="1" w:tplc="04090019" w:tentative="1">
+    <w:lvl w:ilvl="1" w:tplc="04090019">
       <w:start w:val="1"/>
       <w:numFmt w:val="lowerLetter"/>
       <w:lvlText w:val="%2."/>
@@ -4105,7 +5239,7 @@
       </w:pPr>
     </w:lvl>
   </w:abstractNum>
-  <w:abstractNum w:abstractNumId="33" w15:restartNumberingAfterBreak="0">
+  <w:abstractNum w:abstractNumId="34" w15:restartNumberingAfterBreak="0">
     <w:nsid w:val="616A74E8"/>
     <w:multiLevelType w:val="hybridMultilevel"/>
     <w:tmpl w:val="108C34FE"/>
@@ -4217,7 +5351,7 @@
       </w:rPr>
     </w:lvl>
   </w:abstractNum>
-  <w:abstractNum w:abstractNumId="34" w15:restartNumberingAfterBreak="0">
+  <w:abstractNum w:abstractNumId="35" w15:restartNumberingAfterBreak="0">
     <w:nsid w:val="61B40E06"/>
     <w:multiLevelType w:val="hybridMultilevel"/>
     <w:tmpl w:val="6F4E94F0"/>
@@ -4306,7 +5440,7 @@
       </w:pPr>
     </w:lvl>
   </w:abstractNum>
-  <w:abstractNum w:abstractNumId="35" w15:restartNumberingAfterBreak="0">
+  <w:abstractNum w:abstractNumId="36" w15:restartNumberingAfterBreak="0">
     <w:nsid w:val="626754C0"/>
     <w:multiLevelType w:val="hybridMultilevel"/>
     <w:tmpl w:val="44667066"/>
@@ -4395,7 +5529,7 @@
       </w:pPr>
     </w:lvl>
   </w:abstractNum>
-  <w:abstractNum w:abstractNumId="36" w15:restartNumberingAfterBreak="0">
+  <w:abstractNum w:abstractNumId="37" w15:restartNumberingAfterBreak="0">
     <w:nsid w:val="66E94F63"/>
     <w:multiLevelType w:val="hybridMultilevel"/>
     <w:tmpl w:val="81C63272"/>
@@ -4508,7 +5642,7 @@
       </w:rPr>
     </w:lvl>
   </w:abstractNum>
-  <w:abstractNum w:abstractNumId="37" w15:restartNumberingAfterBreak="0">
+  <w:abstractNum w:abstractNumId="38" w15:restartNumberingAfterBreak="0">
     <w:nsid w:val="6C5E31C4"/>
     <w:multiLevelType w:val="multilevel"/>
     <w:tmpl w:val="D536052A"/>
@@ -4657,7 +5791,7 @@
       </w:rPr>
     </w:lvl>
   </w:abstractNum>
-  <w:abstractNum w:abstractNumId="38" w15:restartNumberingAfterBreak="0">
+  <w:abstractNum w:abstractNumId="39" w15:restartNumberingAfterBreak="0">
     <w:nsid w:val="6E0910DE"/>
     <w:multiLevelType w:val="hybridMultilevel"/>
     <w:tmpl w:val="B2669292"/>
@@ -4746,7 +5880,7 @@
       </w:pPr>
     </w:lvl>
   </w:abstractNum>
-  <w:abstractNum w:abstractNumId="39" w15:restartNumberingAfterBreak="0">
+  <w:abstractNum w:abstractNumId="40" w15:restartNumberingAfterBreak="0">
     <w:nsid w:val="78471DEC"/>
     <w:multiLevelType w:val="hybridMultilevel"/>
     <w:tmpl w:val="F4C6FFB2"/>
@@ -4833,10 +5967,10 @@
     </w:lvl>
   </w:abstractNum>
   <w:num w:numId="1">
-    <w:abstractNumId w:val="33"/>
+    <w:abstractNumId w:val="34"/>
   </w:num>
   <w:num w:numId="2">
-    <w:abstractNumId w:val="37"/>
+    <w:abstractNumId w:val="38"/>
   </w:num>
   <w:num w:numId="3">
     <w:abstractNumId w:val="15"/>
@@ -4845,7 +5979,7 @@
     <w:abstractNumId w:val="18"/>
   </w:num>
   <w:num w:numId="5">
-    <w:abstractNumId w:val="38"/>
+    <w:abstractNumId w:val="39"/>
   </w:num>
   <w:num w:numId="6">
     <w:abstractNumId w:val="20"/>
@@ -4869,19 +6003,19 @@
     <w:abstractNumId w:val="11"/>
   </w:num>
   <w:num w:numId="13">
-    <w:abstractNumId w:val="29"/>
+    <w:abstractNumId w:val="30"/>
   </w:num>
   <w:num w:numId="14">
     <w:abstractNumId w:val="19"/>
   </w:num>
   <w:num w:numId="15">
-    <w:abstractNumId w:val="30"/>
+    <w:abstractNumId w:val="31"/>
   </w:num>
   <w:num w:numId="16">
-    <w:abstractNumId w:val="36"/>
+    <w:abstractNumId w:val="37"/>
   </w:num>
   <w:num w:numId="17">
-    <w:abstractNumId w:val="26"/>
+    <w:abstractNumId w:val="27"/>
   </w:num>
   <w:num w:numId="18">
     <w:abstractNumId w:val="23"/>
@@ -4914,7 +6048,7 @@
     <w:abstractNumId w:val="25"/>
   </w:num>
   <w:num w:numId="28">
-    <w:abstractNumId w:val="28"/>
+    <w:abstractNumId w:val="29"/>
   </w:num>
   <w:num w:numId="29">
     <w:abstractNumId w:val="6"/>
@@ -4923,16 +6057,16 @@
     <w:abstractNumId w:val="13"/>
   </w:num>
   <w:num w:numId="31">
-    <w:abstractNumId w:val="31"/>
+    <w:abstractNumId w:val="32"/>
   </w:num>
   <w:num w:numId="32">
     <w:abstractNumId w:val="12"/>
   </w:num>
   <w:num w:numId="33">
-    <w:abstractNumId w:val="39"/>
+    <w:abstractNumId w:val="40"/>
   </w:num>
   <w:num w:numId="34">
-    <w:abstractNumId w:val="27"/>
+    <w:abstractNumId w:val="28"/>
   </w:num>
   <w:num w:numId="35">
     <w:abstractNumId w:val="21"/>
@@ -4941,16 +6075,19 @@
     <w:abstractNumId w:val="9"/>
   </w:num>
   <w:num w:numId="37">
-    <w:abstractNumId w:val="32"/>
+    <w:abstractNumId w:val="33"/>
   </w:num>
   <w:num w:numId="38">
-    <w:abstractNumId w:val="35"/>
+    <w:abstractNumId w:val="36"/>
   </w:num>
   <w:num w:numId="39">
     <w:abstractNumId w:val="8"/>
   </w:num>
   <w:num w:numId="40">
-    <w:abstractNumId w:val="34"/>
+    <w:abstractNumId w:val="35"/>
+  </w:num>
+  <w:num w:numId="41">
+    <w:abstractNumId w:val="26"/>
   </w:num>
 </w:numbering>
 </file>
@@ -6031,7 +7168,7 @@
 </file>
 
 <file path=customXml/itemProps1.xml><?xml version="1.0" encoding="utf-8"?>
-<ds:datastoreItem xmlns:ds="http://schemas.openxmlformats.org/officeDocument/2006/customXml" ds:itemID="{B48074A2-2610-4D7C-8929-2CCCF3DFC638}">
+<ds:datastoreItem xmlns:ds="http://schemas.openxmlformats.org/officeDocument/2006/customXml" ds:itemID="{3217E101-CB41-4807-8E53-531085A19434}">
   <ds:schemaRefs>
     <ds:schemaRef ds:uri="http://schemas.openxmlformats.org/officeDocument/2006/bibliography"/>
   </ds:schemaRefs>

</xml_diff>